<commit_message>
Documento entregue dia 11/06
Signed-off-by: Benito Michelon <benito@Benitos-MacBook-Pro.local>
</commit_message>
<xml_diff>
--- a/Arquiteto/DocumentoDeArquitetura.docx
+++ b/Arquiteto/DocumentoDeArquitetura.docx
@@ -1476,43 +1476,393 @@
         </w:rPr>
       </w:pPr>
       <w:r>
+        <w:rPr>
+          <w:rFonts w:eastAsia="Arial" w:hAnsi="Arial" w:cs="Arial"/>
+        </w:rPr>
         <w:lastRenderedPageBreak/>
         <w:t>Debugging</w:t>
       </w:r>
     </w:p>
     <w:p>
       <w:pPr>
-        <w:rPr>
-          <w:lang w:val="pt-BR"/>
-        </w:rPr>
-      </w:pPr>
-      <w:r>
-        <w:rPr>
-          <w:lang w:val="pt-BR"/>
+        <w:ind w:left="660"/>
+        <w:rPr>
+          <w:lang w:eastAsia="pt-BR"/>
+        </w:rPr>
+      </w:pPr>
+      <w:r>
+        <w:rPr>
+          <w:lang w:eastAsia="pt-BR"/>
+        </w:rPr>
+        <w:t>Prover elementos para possibilitar o debug da aplica</w:t>
+      </w:r>
+      <w:r>
+        <w:rPr>
+          <w:lang w:eastAsia="pt-BR"/>
+        </w:rPr>
+        <w:t>çã</w:t>
+      </w:r>
+      <w:r>
+        <w:rPr>
+          <w:lang w:eastAsia="pt-BR"/>
+        </w:rPr>
+        <w:t>o</w:t>
+      </w:r>
+    </w:p>
+    <w:p>
+      <w:pPr>
+        <w:pStyle w:val="Heading2"/>
+        <w:numPr>
+          <w:ilvl w:val="1"/>
+          <w:numId w:val="15"/>
+        </w:numPr>
+        <w:tabs>
+          <w:tab w:val="num" w:pos="1020"/>
+        </w:tabs>
+        <w:ind w:left="660" w:firstLine="60"/>
+        <w:rPr>
+          <w:rFonts w:eastAsia="Arial" w:hAnsi="Arial" w:cs="Arial"/>
+        </w:rPr>
+      </w:pPr>
+      <w:r>
+        <w:rPr>
+          <w:rFonts w:eastAsia="Arial" w:hAnsi="Arial" w:cs="Arial"/>
+        </w:rPr>
+        <w:t>Mecanismos de Arquitetura</w:t>
+      </w:r>
+    </w:p>
+    <w:p>
+      <w:pPr>
+        <w:rPr>
+          <w:lang w:eastAsia="pt-BR"/>
+        </w:rPr>
+      </w:pPr>
+      <w:r>
+        <w:rPr>
+          <w:lang w:eastAsia="pt-BR"/>
+        </w:rPr>
+        <w:t>CREATE TABLE "medical_patient" (</w:t>
+      </w:r>
+    </w:p>
+    <w:p>
+      <w:pPr>
+        <w:rPr>
+          <w:lang w:eastAsia="pt-BR"/>
+        </w:rPr>
+      </w:pPr>
+      <w:r>
+        <w:rPr>
+          <w:lang w:eastAsia="pt-BR"/>
         </w:rPr>
         <w:tab/>
-        <w:t>Prover elementos para possibilitar o debug da aplica</w:t>
-      </w:r>
-      <w:r>
-        <w:rPr>
-          <w:rFonts w:ascii="Arial Unicode MS" w:hAnsi="Times New Roman"/>
-          <w:lang w:val="pt-BR"/>
-        </w:rPr>
-        <w:t>çã</w:t>
-      </w:r>
-      <w:r>
-        <w:rPr>
-          <w:lang w:val="pt-BR"/>
-        </w:rPr>
-        <w:t>o.</w:t>
-      </w:r>
-    </w:p>
-    <w:p>
-      <w:pPr>
-        <w:rPr>
-          <w:lang w:val="pt-BR"/>
-        </w:rPr>
-      </w:pPr>
+        <w:t>"id" integer NOT NULL PRIMARY KEY AUTOINCREMENT,</w:t>
+      </w:r>
+    </w:p>
+    <w:p>
+      <w:pPr>
+        <w:rPr>
+          <w:lang w:eastAsia="pt-BR"/>
+        </w:rPr>
+      </w:pPr>
+      <w:r>
+        <w:rPr>
+          <w:lang w:eastAsia="pt-BR"/>
+        </w:rPr>
+        <w:tab/>
+        <w:t>"email" varchar(80) NOT NULL UNIQUE,</w:t>
+      </w:r>
+    </w:p>
+    <w:p>
+      <w:pPr>
+        <w:rPr>
+          <w:lang w:eastAsia="pt-BR"/>
+        </w:rPr>
+      </w:pPr>
+      <w:r>
+        <w:rPr>
+          <w:lang w:eastAsia="pt-BR"/>
+        </w:rPr>
+        <w:tab/>
+        <w:t>"name" varchar(80) NOT NULL,</w:t>
+      </w:r>
+    </w:p>
+    <w:p>
+      <w:pPr>
+        <w:rPr>
+          <w:lang w:eastAsia="pt-BR"/>
+        </w:rPr>
+      </w:pPr>
+      <w:r>
+        <w:rPr>
+          <w:lang w:eastAsia="pt-BR"/>
+        </w:rPr>
+        <w:tab/>
+        <w:t>"lastname" varchar(80) NOT NULL,</w:t>
+      </w:r>
+    </w:p>
+    <w:p>
+      <w:pPr>
+        <w:rPr>
+          <w:lang w:eastAsia="pt-BR"/>
+        </w:rPr>
+      </w:pPr>
+      <w:r>
+        <w:rPr>
+          <w:lang w:eastAsia="pt-BR"/>
+        </w:rPr>
+        <w:tab/>
+        <w:t>"occupation" varchar(200) NOT NULL,</w:t>
+      </w:r>
+    </w:p>
+    <w:p>
+      <w:pPr>
+        <w:rPr>
+          <w:lang w:eastAsia="pt-BR"/>
+        </w:rPr>
+      </w:pPr>
+      <w:r>
+        <w:rPr>
+          <w:lang w:eastAsia="pt-BR"/>
+        </w:rPr>
+        <w:tab/>
+        <w:t>"gender" varchar(1) NOT NULL,</w:t>
+      </w:r>
+    </w:p>
+    <w:p>
+      <w:pPr>
+        <w:rPr>
+          <w:lang w:eastAsia="pt-BR"/>
+        </w:rPr>
+      </w:pPr>
+      <w:r>
+        <w:rPr>
+          <w:lang w:eastAsia="pt-BR"/>
+        </w:rPr>
+        <w:tab/>
+        <w:t>"date_of_birth" date NULL,</w:t>
+      </w:r>
+    </w:p>
+    <w:p>
+      <w:pPr>
+        <w:rPr>
+          <w:lang w:eastAsia="pt-BR"/>
+        </w:rPr>
+      </w:pPr>
+      <w:r>
+        <w:rPr>
+          <w:lang w:eastAsia="pt-BR"/>
+        </w:rPr>
+        <w:tab/>
+        <w:t>"nationality" varchar(200) NOT NULL</w:t>
+      </w:r>
+    </w:p>
+    <w:p>
+      <w:pPr>
+        <w:rPr>
+          <w:lang w:eastAsia="pt-BR"/>
+        </w:rPr>
+      </w:pPr>
+      <w:r>
+        <w:rPr>
+          <w:lang w:eastAsia="pt-BR"/>
+        </w:rPr>
+        <w:tab/>
+        <w:t>);</w:t>
+      </w:r>
+    </w:p>
+    <w:p>
+      <w:pPr>
+        <w:rPr>
+          <w:lang w:val="pt-BR"/>
+        </w:rPr>
+      </w:pPr>
+      <w:r>
+        <w:rPr>
+          <w:lang w:val="pt-BR"/>
+        </w:rPr>
+        <w:t>CREATE TABLE "medical_address" (</w:t>
+      </w:r>
+    </w:p>
+    <w:p>
+      <w:pPr>
+        <w:ind w:firstLine="720"/>
+        <w:rPr>
+          <w:lang w:val="pt-BR"/>
+        </w:rPr>
+      </w:pPr>
+      <w:r>
+        <w:rPr>
+          <w:lang w:val="pt-BR"/>
+        </w:rPr>
+        <w:t xml:space="preserve">"id" integer NOT NULL PRIMARY KEY AUTOINCREMENT, </w:t>
+      </w:r>
+    </w:p>
+    <w:p>
+      <w:pPr>
+        <w:ind w:firstLine="720"/>
+        <w:rPr>
+          <w:lang w:val="pt-BR"/>
+        </w:rPr>
+      </w:pPr>
+      <w:r>
+        <w:rPr>
+          <w:lang w:val="pt-BR"/>
+        </w:rPr>
+        <w:t xml:space="preserve">"zipcode" varchar(9) NOT NULL, </w:t>
+      </w:r>
+    </w:p>
+    <w:p>
+      <w:pPr>
+        <w:ind w:firstLine="720"/>
+        <w:rPr>
+          <w:lang w:val="pt-BR"/>
+        </w:rPr>
+      </w:pPr>
+      <w:r>
+        <w:rPr>
+          <w:lang w:val="pt-BR"/>
+        </w:rPr>
+        <w:t xml:space="preserve">"address1" varchar(200) NOT NULL, </w:t>
+      </w:r>
+    </w:p>
+    <w:p>
+      <w:pPr>
+        <w:ind w:firstLine="720"/>
+        <w:rPr>
+          <w:lang w:val="pt-BR"/>
+        </w:rPr>
+      </w:pPr>
+      <w:r>
+        <w:rPr>
+          <w:lang w:val="pt-BR"/>
+        </w:rPr>
+        <w:t xml:space="preserve">"address2" varchar(200) NOT NULL, </w:t>
+      </w:r>
+    </w:p>
+    <w:p>
+      <w:pPr>
+        <w:ind w:firstLine="720"/>
+        <w:rPr>
+          <w:lang w:val="pt-BR"/>
+        </w:rPr>
+      </w:pPr>
+      <w:r>
+        <w:rPr>
+          <w:lang w:val="pt-BR"/>
+        </w:rPr>
+        <w:t xml:space="preserve">"number" decimal NOT NULL, </w:t>
+      </w:r>
+    </w:p>
+    <w:p>
+      <w:pPr>
+        <w:ind w:firstLine="720"/>
+        <w:rPr>
+          <w:lang w:val="pt-BR"/>
+        </w:rPr>
+      </w:pPr>
+      <w:r>
+        <w:rPr>
+          <w:lang w:val="pt-BR"/>
+        </w:rPr>
+        <w:t xml:space="preserve">"district" varchar(200) NOT NULL, </w:t>
+      </w:r>
+    </w:p>
+    <w:p>
+      <w:pPr>
+        <w:ind w:firstLine="720"/>
+        <w:rPr>
+          <w:lang w:val="pt-BR"/>
+        </w:rPr>
+      </w:pPr>
+      <w:r>
+        <w:rPr>
+          <w:lang w:val="pt-BR"/>
+        </w:rPr>
+        <w:t xml:space="preserve">"city" varchar(200) NOT NULL, </w:t>
+      </w:r>
+    </w:p>
+    <w:p>
+      <w:pPr>
+        <w:ind w:firstLine="720"/>
+        <w:rPr>
+          <w:lang w:val="pt-BR"/>
+        </w:rPr>
+      </w:pPr>
+      <w:r>
+        <w:rPr>
+          <w:lang w:val="pt-BR"/>
+        </w:rPr>
+        <w:t xml:space="preserve">"state" varchar(200) NOT NULL, </w:t>
+      </w:r>
+    </w:p>
+    <w:p>
+      <w:pPr>
+        <w:ind w:firstLine="720"/>
+        <w:rPr>
+          <w:lang w:val="pt-BR"/>
+        </w:rPr>
+      </w:pPr>
+      <w:r>
+        <w:rPr>
+          <w:lang w:val="pt-BR"/>
+        </w:rPr>
+        <w:t>"patient_id" integer NULL UNIQUE REFERENCES "medical_patient" ("id")</w:t>
+      </w:r>
+    </w:p>
+    <w:p>
+      <w:pPr>
+        <w:ind w:firstLine="720"/>
+        <w:rPr>
+          <w:lang w:val="pt-BR"/>
+        </w:rPr>
+      </w:pPr>
+      <w:r>
+        <w:rPr>
+          <w:lang w:val="pt-BR"/>
+        </w:rPr>
+        <w:t>);</w:t>
+      </w:r>
+    </w:p>
+    <w:p>
+      <w:pPr>
+        <w:rPr>
+          <w:lang w:val="pt-BR"/>
+        </w:rPr>
+      </w:pPr>
+      <w:r>
+        <w:rPr>
+          <w:lang w:val="pt-BR"/>
+        </w:rPr>
+        <w:t>CREATE TABLE "medical_accesscounter" (</w:t>
+      </w:r>
+    </w:p>
+    <w:p>
+      <w:pPr>
+        <w:rPr>
+          <w:lang w:val="pt-BR"/>
+        </w:rPr>
+      </w:pPr>
+      <w:r>
+        <w:rPr>
+          <w:lang w:val="pt-BR"/>
+        </w:rPr>
+        <w:tab/>
+        <w:t>"id" integer NOT NULL PRIMARY KEY AUTOINCREMENT, "access_date" date NOT NULL</w:t>
+      </w:r>
+    </w:p>
+    <w:p>
+      <w:pPr>
+        <w:rPr>
+          <w:lang w:val="pt-BR"/>
+        </w:rPr>
+      </w:pPr>
+      <w:r>
+        <w:rPr>
+          <w:lang w:val="pt-BR"/>
+        </w:rPr>
+        <w:tab/>
+        <w:t>);</w:t>
+      </w:r>
     </w:p>
     <w:p>
       <w:pPr>
@@ -2054,7 +2404,239 @@
         </w:numPr>
       </w:pPr>
       <w:r>
+        <w:lastRenderedPageBreak/>
         <w:t>Architectural views</w:t>
+      </w:r>
+    </w:p>
+    <w:p>
+      <w:pPr>
+        <w:pStyle w:val="Heading1"/>
+        <w:ind w:firstLine="0"/>
+      </w:pPr>
+      <w:r>
+        <w:rPr>
+          <w:noProof/>
+          <w:lang w:eastAsia="en-US"/>
+        </w:rPr>
+        <w:drawing>
+          <wp:inline distT="0" distB="0" distL="0" distR="0">
+            <wp:extent cx="5731510" cy="4868545"/>
+            <wp:effectExtent l="0" t="0" r="2540" b="8255"/>
+            <wp:docPr id="2" name="Picture 2"/>
+            <wp:cNvGraphicFramePr>
+              <a:graphicFrameLocks xmlns:a="http://schemas.openxmlformats.org/drawingml/2006/main" noChangeAspect="1"/>
+            </wp:cNvGraphicFramePr>
+            <a:graphic xmlns:a="http://schemas.openxmlformats.org/drawingml/2006/main">
+              <a:graphicData uri="http://schemas.openxmlformats.org/drawingml/2006/picture">
+                <pic:pic xmlns:pic="http://schemas.openxmlformats.org/drawingml/2006/picture">
+                  <pic:nvPicPr>
+                    <pic:cNvPr id="0" name="DiagramaDeClasses.png"/>
+                    <pic:cNvPicPr/>
+                  </pic:nvPicPr>
+                  <pic:blipFill>
+                    <a:blip r:embed="rId10">
+                      <a:extLst>
+                        <a:ext uri="{28A0092B-C50C-407E-A947-70E740481C1C}">
+                          <a14:useLocalDpi xmlns:a14="http://schemas.microsoft.com/office/drawing/2010/main" val="0"/>
+                        </a:ext>
+                      </a:extLst>
+                    </a:blip>
+                    <a:stretch>
+                      <a:fillRect/>
+                    </a:stretch>
+                  </pic:blipFill>
+                  <pic:spPr>
+                    <a:xfrm>
+                      <a:off x="0" y="0"/>
+                      <a:ext cx="5731510" cy="4868545"/>
+                    </a:xfrm>
+                    <a:prstGeom prst="rect">
+                      <a:avLst/>
+                    </a:prstGeom>
+                  </pic:spPr>
+                </pic:pic>
+              </a:graphicData>
+            </a:graphic>
+          </wp:inline>
+        </w:drawing>
+      </w:r>
+    </w:p>
+    <w:p>
+      <w:pPr>
+        <w:rPr>
+          <w:lang w:eastAsia="pt-BR"/>
+        </w:rPr>
+      </w:pPr>
+    </w:p>
+    <w:p>
+      <w:pPr>
+        <w:rPr>
+          <w:lang w:eastAsia="pt-BR"/>
+        </w:rPr>
+      </w:pPr>
+    </w:p>
+    <w:p>
+      <w:pPr>
+        <w:rPr>
+          <w:lang w:eastAsia="pt-BR"/>
+        </w:rPr>
+      </w:pPr>
+      <w:r>
+        <w:rPr>
+          <w:noProof/>
+        </w:rPr>
+        <w:lastRenderedPageBreak/>
+        <w:drawing>
+          <wp:inline distT="0" distB="0" distL="0" distR="0">
+            <wp:extent cx="5731510" cy="4438650"/>
+            <wp:effectExtent l="0" t="0" r="2540" b="0"/>
+            <wp:docPr id="1" name="Picture 1"/>
+            <wp:cNvGraphicFramePr>
+              <a:graphicFrameLocks xmlns:a="http://schemas.openxmlformats.org/drawingml/2006/main" noChangeAspect="1"/>
+            </wp:cNvGraphicFramePr>
+            <a:graphic xmlns:a="http://schemas.openxmlformats.org/drawingml/2006/main">
+              <a:graphicData uri="http://schemas.openxmlformats.org/drawingml/2006/picture">
+                <pic:pic xmlns:pic="http://schemas.openxmlformats.org/drawingml/2006/picture">
+                  <pic:nvPicPr>
+                    <pic:cNvPr id="0" name="Dicionário de Dados.png"/>
+                    <pic:cNvPicPr/>
+                  </pic:nvPicPr>
+                  <pic:blipFill>
+                    <a:blip r:embed="rId11">
+                      <a:extLst>
+                        <a:ext uri="{28A0092B-C50C-407E-A947-70E740481C1C}">
+                          <a14:useLocalDpi xmlns:a14="http://schemas.microsoft.com/office/drawing/2010/main" val="0"/>
+                        </a:ext>
+                      </a:extLst>
+                    </a:blip>
+                    <a:stretch>
+                      <a:fillRect/>
+                    </a:stretch>
+                  </pic:blipFill>
+                  <pic:spPr>
+                    <a:xfrm>
+                      <a:off x="0" y="0"/>
+                      <a:ext cx="5731510" cy="4438650"/>
+                    </a:xfrm>
+                    <a:prstGeom prst="rect">
+                      <a:avLst/>
+                    </a:prstGeom>
+                  </pic:spPr>
+                </pic:pic>
+              </a:graphicData>
+            </a:graphic>
+          </wp:inline>
+        </w:drawing>
+      </w:r>
+    </w:p>
+    <w:p>
+      <w:pPr>
+        <w:jc w:val="center"/>
+        <w:rPr>
+          <w:lang w:eastAsia="pt-BR"/>
+        </w:rPr>
+      </w:pPr>
+      <w:bookmarkStart w:id="0" w:name="_GoBack"/>
+      <w:bookmarkEnd w:id="0"/>
+      <w:r>
+        <w:rPr>
+          <w:noProof/>
+        </w:rPr>
+        <w:drawing>
+          <wp:inline distT="0" distB="0" distL="0" distR="0">
+            <wp:extent cx="3286125" cy="3438525"/>
+            <wp:effectExtent l="0" t="0" r="9525" b="9525"/>
+            <wp:docPr id="6" name="Picture 6"/>
+            <wp:cNvGraphicFramePr>
+              <a:graphicFrameLocks xmlns:a="http://schemas.openxmlformats.org/drawingml/2006/main" noChangeAspect="1"/>
+            </wp:cNvGraphicFramePr>
+            <a:graphic xmlns:a="http://schemas.openxmlformats.org/drawingml/2006/main">
+              <a:graphicData uri="http://schemas.openxmlformats.org/drawingml/2006/picture">
+                <pic:pic xmlns:pic="http://schemas.openxmlformats.org/drawingml/2006/picture">
+                  <pic:nvPicPr>
+                    <pic:cNvPr id="0" name="ModeloLogico.png"/>
+                    <pic:cNvPicPr/>
+                  </pic:nvPicPr>
+                  <pic:blipFill>
+                    <a:blip r:embed="rId12">
+                      <a:extLst>
+                        <a:ext uri="{28A0092B-C50C-407E-A947-70E740481C1C}">
+                          <a14:useLocalDpi xmlns:a14="http://schemas.microsoft.com/office/drawing/2010/main" val="0"/>
+                        </a:ext>
+                      </a:extLst>
+                    </a:blip>
+                    <a:stretch>
+                      <a:fillRect/>
+                    </a:stretch>
+                  </pic:blipFill>
+                  <pic:spPr>
+                    <a:xfrm>
+                      <a:off x="0" y="0"/>
+                      <a:ext cx="3286125" cy="3438525"/>
+                    </a:xfrm>
+                    <a:prstGeom prst="rect">
+                      <a:avLst/>
+                    </a:prstGeom>
+                  </pic:spPr>
+                </pic:pic>
+              </a:graphicData>
+            </a:graphic>
+          </wp:inline>
+        </w:drawing>
+      </w:r>
+    </w:p>
+    <w:p>
+      <w:pPr>
+        <w:pStyle w:val="Heading1"/>
+        <w:ind w:firstLine="0"/>
+      </w:pPr>
+      <w:r>
+        <w:rPr>
+          <w:noProof/>
+          <w:lang w:eastAsia="en-US"/>
+        </w:rPr>
+        <w:lastRenderedPageBreak/>
+        <w:drawing>
+          <wp:inline distT="0" distB="0" distL="0" distR="0">
+            <wp:extent cx="5731510" cy="4954270"/>
+            <wp:effectExtent l="0" t="0" r="2540" b="0"/>
+            <wp:docPr id="4" name="Picture 4"/>
+            <wp:cNvGraphicFramePr>
+              <a:graphicFrameLocks xmlns:a="http://schemas.openxmlformats.org/drawingml/2006/main" noChangeAspect="1"/>
+            </wp:cNvGraphicFramePr>
+            <a:graphic xmlns:a="http://schemas.openxmlformats.org/drawingml/2006/main">
+              <a:graphicData uri="http://schemas.openxmlformats.org/drawingml/2006/picture">
+                <pic:pic xmlns:pic="http://schemas.openxmlformats.org/drawingml/2006/picture">
+                  <pic:nvPicPr>
+                    <pic:cNvPr id="0" name="Diagrama de casos de uso.png"/>
+                    <pic:cNvPicPr/>
+                  </pic:nvPicPr>
+                  <pic:blipFill>
+                    <a:blip r:embed="rId13">
+                      <a:extLst>
+                        <a:ext uri="{28A0092B-C50C-407E-A947-70E740481C1C}">
+                          <a14:useLocalDpi xmlns:a14="http://schemas.microsoft.com/office/drawing/2010/main" val="0"/>
+                        </a:ext>
+                      </a:extLst>
+                    </a:blip>
+                    <a:stretch>
+                      <a:fillRect/>
+                    </a:stretch>
+                  </pic:blipFill>
+                  <pic:spPr>
+                    <a:xfrm>
+                      <a:off x="0" y="0"/>
+                      <a:ext cx="5731510" cy="4954270"/>
+                    </a:xfrm>
+                    <a:prstGeom prst="rect">
+                      <a:avLst/>
+                    </a:prstGeom>
+                  </pic:spPr>
+                </pic:pic>
+              </a:graphicData>
+            </a:graphic>
+          </wp:inline>
+        </w:drawing>
       </w:r>
       <w:r>
         <w:rPr>
@@ -2064,7 +2646,7 @@
         <mc:AlternateContent>
           <mc:Choice Requires="wps">
             <w:drawing>
-              <wp:anchor distT="0" distB="0" distL="0" distR="0" simplePos="0" relativeHeight="251661312" behindDoc="0" locked="0" layoutInCell="1" allowOverlap="1" wp14:anchorId="7B4411B0" wp14:editId="7D678D49">
+              <wp:anchor distT="0" distB="0" distL="0" distR="0" simplePos="0" relativeHeight="251661312" behindDoc="0" locked="0" layoutInCell="1" allowOverlap="1" wp14:anchorId="02BD017C" wp14:editId="27EEAB25">
                 <wp:simplePos x="0" y="0"/>
                 <wp:positionH relativeFrom="page">
                   <wp:posOffset>914400</wp:posOffset>
@@ -2375,94 +2957,10 @@
         </mc:AlternateContent>
       </w:r>
     </w:p>
-    <w:p>
-      <w:pPr>
-        <w:pStyle w:val="Heading2"/>
-      </w:pPr>
-      <w:r>
-        <w:t>Recommended views</w:t>
-      </w:r>
-    </w:p>
-    <w:p>
-      <w:pPr>
-        <w:numPr>
-          <w:ilvl w:val="0"/>
-          <w:numId w:val="21"/>
-        </w:numPr>
-        <w:tabs>
-          <w:tab w:val="num" w:pos="720"/>
-        </w:tabs>
-        <w:ind w:left="720" w:hanging="360"/>
-      </w:pPr>
-      <w:r>
-        <w:rPr>
-          <w:b/>
-          <w:bCs/>
-        </w:rPr>
-        <w:t xml:space="preserve">Logical: </w:t>
-      </w:r>
-      <w:r>
-        <w:t>Describes the structure and behavior of architecturally significant portions of the system. This might include the package structure, critical interfaces, important classes and subsystems, and the relationships between these elements. It also includes physical and logical views of persistent data, if persistence will be built into the system. This is a documented subset of the design.</w:t>
-      </w:r>
-    </w:p>
-    <w:p>
-      <w:pPr>
-        <w:numPr>
-          <w:ilvl w:val="0"/>
-          <w:numId w:val="22"/>
-        </w:numPr>
-        <w:tabs>
-          <w:tab w:val="num" w:pos="720"/>
-        </w:tabs>
-        <w:ind w:left="720" w:hanging="360"/>
-      </w:pPr>
-      <w:r>
-        <w:rPr>
-          <w:b/>
-          <w:bCs/>
-        </w:rPr>
-        <w:t>Operational:</w:t>
-      </w:r>
-      <w:r>
-        <w:t xml:space="preserve"> Describes the physical nodes of the system and the processes, threads, and components that run on those physical nodes. This view isn</w:t>
-      </w:r>
-      <w:r>
-        <w:rPr>
-          <w:rFonts w:hAnsi="Times New Roman"/>
-        </w:rPr>
-        <w:t>’</w:t>
-      </w:r>
-      <w:r>
-        <w:t>t necessary if the system runs in a single process and thread.</w:t>
-      </w:r>
-      <w:bookmarkStart w:id="0" w:name="_GoBack"/>
-      <w:bookmarkEnd w:id="0"/>
-    </w:p>
-    <w:p>
-      <w:pPr>
-        <w:numPr>
-          <w:ilvl w:val="0"/>
-          <w:numId w:val="23"/>
-        </w:numPr>
-        <w:tabs>
-          <w:tab w:val="num" w:pos="720"/>
-        </w:tabs>
-        <w:ind w:left="720" w:hanging="360"/>
-      </w:pPr>
-      <w:r>
-        <w:rPr>
-          <w:b/>
-          <w:bCs/>
-        </w:rPr>
-        <w:t xml:space="preserve">Use case: </w:t>
-      </w:r>
-      <w:r>
-        <w:t>A list or diagram of the use cases that contain architecturally significant requirements.</w:t>
-      </w:r>
-    </w:p>
+    <w:p/>
     <w:sectPr>
-      <w:headerReference w:type="default" r:id="rId10"/>
-      <w:footerReference w:type="default" r:id="rId11"/>
+      <w:headerReference w:type="default" r:id="rId14"/>
+      <w:footerReference w:type="default" r:id="rId15"/>
       <w:pgSz w:w="11906" w:h="16838"/>
       <w:pgMar w:top="1440" w:right="1440" w:bottom="1440" w:left="1440" w:header="720" w:footer="720" w:gutter="0"/>
       <w:cols w:space="720"/>
@@ -5299,6 +5797,39 @@
   <w:style w:type="numbering" w:customStyle="1" w:styleId="EstiloImportado3">
     <w:name w:val="Estilo Importado 3"/>
   </w:style>
+  <w:style w:type="paragraph" w:styleId="BalloonText">
+    <w:name w:val="Balloon Text"/>
+    <w:basedOn w:val="Normal"/>
+    <w:link w:val="BalloonTextChar"/>
+    <w:uiPriority w:val="99"/>
+    <w:semiHidden/>
+    <w:unhideWhenUsed/>
+    <w:rsid w:val="00C1396D"/>
+    <w:pPr>
+      <w:spacing w:line="240" w:lineRule="auto"/>
+    </w:pPr>
+    <w:rPr>
+      <w:rFonts w:ascii="Tahoma" w:hAnsi="Tahoma" w:cs="Tahoma"/>
+      <w:sz w:val="16"/>
+      <w:szCs w:val="16"/>
+    </w:rPr>
+  </w:style>
+  <w:style w:type="character" w:customStyle="1" w:styleId="BalloonTextChar">
+    <w:name w:val="Balloon Text Char"/>
+    <w:basedOn w:val="DefaultParagraphFont"/>
+    <w:link w:val="BalloonText"/>
+    <w:uiPriority w:val="99"/>
+    <w:semiHidden/>
+    <w:rsid w:val="00C1396D"/>
+    <w:rPr>
+      <w:rFonts w:ascii="Tahoma" w:hAnsi="Tahoma" w:cs="Tahoma"/>
+      <w:color w:val="000000"/>
+      <w:sz w:val="16"/>
+      <w:szCs w:val="16"/>
+      <w:u w:color="000000"/>
+      <w:lang w:val="en-US" w:eastAsia="en-US"/>
+    </w:rPr>
+  </w:style>
 </w:styles>
 </file>
 
@@ -5703,6 +6234,39 @@
   </w:style>
   <w:style w:type="numbering" w:customStyle="1" w:styleId="EstiloImportado3">
     <w:name w:val="Estilo Importado 3"/>
+  </w:style>
+  <w:style w:type="paragraph" w:styleId="BalloonText">
+    <w:name w:val="Balloon Text"/>
+    <w:basedOn w:val="Normal"/>
+    <w:link w:val="BalloonTextChar"/>
+    <w:uiPriority w:val="99"/>
+    <w:semiHidden/>
+    <w:unhideWhenUsed/>
+    <w:rsid w:val="00C1396D"/>
+    <w:pPr>
+      <w:spacing w:line="240" w:lineRule="auto"/>
+    </w:pPr>
+    <w:rPr>
+      <w:rFonts w:ascii="Tahoma" w:hAnsi="Tahoma" w:cs="Tahoma"/>
+      <w:sz w:val="16"/>
+      <w:szCs w:val="16"/>
+    </w:rPr>
+  </w:style>
+  <w:style w:type="character" w:customStyle="1" w:styleId="BalloonTextChar">
+    <w:name w:val="Balloon Text Char"/>
+    <w:basedOn w:val="DefaultParagraphFont"/>
+    <w:link w:val="BalloonText"/>
+    <w:uiPriority w:val="99"/>
+    <w:semiHidden/>
+    <w:rsid w:val="00C1396D"/>
+    <w:rPr>
+      <w:rFonts w:ascii="Tahoma" w:hAnsi="Tahoma" w:cs="Tahoma"/>
+      <w:color w:val="000000"/>
+      <w:sz w:val="16"/>
+      <w:szCs w:val="16"/>
+      <w:u w:color="000000"/>
+      <w:lang w:val="en-US" w:eastAsia="en-US"/>
+    </w:rPr>
   </w:style>
 </w:styles>
 </file>

</xml_diff>